<commit_message>
📄 docs: docs(word): 'Change pdf project'
</commit_message>
<xml_diff>
--- a/docs/examples/bootcamp.docx
+++ b/docs/examples/bootcamp.docx
@@ -1058,6 +1058,31 @@
               <w:t>AWS Elastic Beanstalk Amazon ECS          Amazon EKS</w:t>
             </w:r>
           </w:p>
+          <w:p>
+            <w:pPr>
+              <w:spacing w:after="0" w:line="240" w:lineRule="auto"/>
+              <w:jc w:val="center"/>
+              <w:rPr>
+                <w:rFonts w:ascii="Arial" w:eastAsia="Times New Roman" w:hAnsi="Arial" w:cs="Arial"/>
+                <w:b/>
+                <w:bCs/>
+                <w:color w:val="000000"/>
+                <w:sz w:val="24"/>
+                <w:szCs w:val="24"/>
+                <w:lang w:eastAsia="es-CO"/>
+              </w:rPr>
+            </w:pPr>
+            <w:r>
+              <w:rPr>
+                <w:rFonts w:ascii="Arial" w:hAnsi="Arial" w:cs="Arial"/>
+                <w:b/>
+                <w:bCs/>
+                <w:sz w:val="24"/>
+                <w:szCs w:val="24"/>
+              </w:rPr>
+              <w:t>AWS CloudFormation</w:t>
+            </w:r>
+          </w:p>
         </w:tc>
       </w:tr>
       <w:tr>
@@ -1636,7 +1661,7 @@
         </w:rPr>
         <w:lastRenderedPageBreak/>
         <w:drawing>
-          <wp:anchor distT="0" distB="0" distL="114300" distR="114300" simplePos="0" relativeHeight="251659264" behindDoc="1" locked="0" layoutInCell="1" allowOverlap="1" wp14:anchorId="317A3433" wp14:editId="19B8E443">
+          <wp:anchor distT="0" distB="0" distL="114300" distR="114300" simplePos="0" relativeHeight="251659264" behindDoc="1" locked="0" layoutInCell="1" allowOverlap="1" wp14:anchorId="317A3433" wp14:editId="0A50DEF1">
             <wp:simplePos x="0" y="0"/>
             <wp:positionH relativeFrom="column">
               <wp:posOffset>342265</wp:posOffset>
@@ -1644,13 +1669,13 @@
             <wp:positionV relativeFrom="paragraph">
               <wp:posOffset>294005</wp:posOffset>
             </wp:positionV>
-            <wp:extent cx="5420360" cy="5248910"/>
-            <wp:effectExtent l="0" t="0" r="8890" b="8890"/>
+            <wp:extent cx="5420360" cy="4864100"/>
+            <wp:effectExtent l="0" t="0" r="8890" b="0"/>
             <wp:wrapTight wrapText="bothSides">
               <wp:wrapPolygon edited="0">
                 <wp:start x="0" y="0"/>
-                <wp:lineTo x="0" y="21558"/>
-                <wp:lineTo x="21560" y="21558"/>
+                <wp:lineTo x="0" y="21487"/>
+                <wp:lineTo x="21560" y="21487"/>
                 <wp:lineTo x="21560" y="0"/>
                 <wp:lineTo x="0" y="0"/>
               </wp:wrapPolygon>
@@ -1681,7 +1706,7 @@
                   <pic:spPr>
                     <a:xfrm>
                       <a:off x="0" y="0"/>
-                      <a:ext cx="5420360" cy="5248910"/>
+                      <a:ext cx="5420360" cy="4864100"/>
                     </a:xfrm>
                     <a:prstGeom prst="rect">
                       <a:avLst/>
@@ -1968,6 +1993,18 @@
     </w:p>
     <w:p>
       <w:pPr>
+        <w:spacing w:after="0" w:line="240" w:lineRule="auto"/>
+        <w:jc w:val="both"/>
+        <w:rPr>
+          <w:rFonts w:ascii="Arial" w:eastAsia="Times New Roman" w:hAnsi="Arial" w:cs="Arial"/>
+          <w:sz w:val="24"/>
+          <w:szCs w:val="24"/>
+          <w:lang w:eastAsia="es-CO"/>
+        </w:rPr>
+      </w:pPr>
+    </w:p>
+    <w:p>
+      <w:pPr>
         <w:pStyle w:val="Prrafodelista"/>
         <w:numPr>
           <w:ilvl w:val="0"/>
@@ -1991,7 +2028,6 @@
           <w:szCs w:val="24"/>
           <w:lang w:eastAsia="es-CO"/>
         </w:rPr>
-        <w:lastRenderedPageBreak/>
         <w:t>AWS X-Ray</w:t>
       </w:r>
       <w:r>
@@ -2014,20 +2050,44 @@
           <w:bCs/>
           <w:sz w:val="24"/>
           <w:szCs w:val="24"/>
-          <w:highlight w:val="yellow"/>
-        </w:rPr>
-      </w:pPr>
-    </w:p>
-    <w:p>
-      <w:pPr>
-        <w:spacing w:after="0"/>
-        <w:jc w:val="both"/>
+        </w:rPr>
+      </w:pPr>
+      <w:r>
         <w:rPr>
           <w:rFonts w:ascii="Arial" w:hAnsi="Arial" w:cs="Arial"/>
           <w:b/>
           <w:bCs/>
           <w:sz w:val="24"/>
           <w:szCs w:val="24"/>
+          <w:highlight w:val="yellow"/>
+        </w:rPr>
+        <w:lastRenderedPageBreak/>
+        <w:t>Integración</w:t>
+      </w:r>
+      <w:r>
+        <w:rPr>
+          <w:rFonts w:ascii="Arial" w:hAnsi="Arial" w:cs="Arial"/>
+          <w:b/>
+          <w:bCs/>
+          <w:sz w:val="24"/>
+          <w:szCs w:val="24"/>
+          <w:highlight w:val="yellow"/>
+        </w:rPr>
+        <w:t>:</w:t>
+      </w:r>
+    </w:p>
+    <w:p>
+      <w:pPr>
+        <w:pStyle w:val="Prrafodelista"/>
+        <w:spacing w:after="0"/>
+        <w:jc w:val="both"/>
+        <w:rPr>
+          <w:rStyle w:val="Textoennegrita"/>
+          <w:rFonts w:ascii="Arial" w:hAnsi="Arial" w:cs="Arial"/>
+          <w:b w:val="0"/>
+          <w:bCs w:val="0"/>
+          <w:sz w:val="24"/>
+          <w:szCs w:val="24"/>
         </w:rPr>
       </w:pPr>
       <w:r>
@@ -2038,21 +2098,21 @@
           <w:szCs w:val="24"/>
         </w:rPr>
         <w:drawing>
-          <wp:anchor distT="0" distB="0" distL="114300" distR="114300" simplePos="0" relativeHeight="251658240" behindDoc="1" locked="0" layoutInCell="1" allowOverlap="1" wp14:anchorId="22EA8AD0" wp14:editId="4DCECE94">
+          <wp:anchor distT="0" distB="0" distL="114300" distR="114300" simplePos="0" relativeHeight="251658240" behindDoc="1" locked="0" layoutInCell="1" allowOverlap="1" wp14:anchorId="22EA8AD0" wp14:editId="5BF3ECF0">
             <wp:simplePos x="0" y="0"/>
             <wp:positionH relativeFrom="margin">
               <wp:posOffset>189865</wp:posOffset>
             </wp:positionH>
             <wp:positionV relativeFrom="paragraph">
-              <wp:posOffset>393700</wp:posOffset>
+              <wp:posOffset>206375</wp:posOffset>
             </wp:positionV>
-            <wp:extent cx="5467985" cy="5239385"/>
+            <wp:extent cx="5467985" cy="4673600"/>
             <wp:effectExtent l="0" t="0" r="0" b="0"/>
             <wp:wrapTight wrapText="bothSides">
               <wp:wrapPolygon edited="0">
                 <wp:start x="0" y="0"/>
-                <wp:lineTo x="0" y="21519"/>
-                <wp:lineTo x="21522" y="21519"/>
+                <wp:lineTo x="0" y="21483"/>
+                <wp:lineTo x="21522" y="21483"/>
                 <wp:lineTo x="21522" y="0"/>
                 <wp:lineTo x="0" y="0"/>
               </wp:wrapPolygon>
@@ -2083,7 +2143,7 @@
                   <pic:spPr>
                     <a:xfrm>
                       <a:off x="0" y="0"/>
-                      <a:ext cx="5467985" cy="5239385"/>
+                      <a:ext cx="5467985" cy="4673600"/>
                     </a:xfrm>
                     <a:prstGeom prst="rect">
                       <a:avLst/>
@@ -2101,43 +2161,6 @@
           </wp:anchor>
         </w:drawing>
       </w:r>
-      <w:r>
-        <w:rPr>
-          <w:rFonts w:ascii="Arial" w:hAnsi="Arial" w:cs="Arial"/>
-          <w:b/>
-          <w:bCs/>
-          <w:sz w:val="24"/>
-          <w:szCs w:val="24"/>
-          <w:highlight w:val="yellow"/>
-        </w:rPr>
-        <w:t>Integración</w:t>
-      </w:r>
-      <w:r>
-        <w:rPr>
-          <w:rFonts w:ascii="Arial" w:hAnsi="Arial" w:cs="Arial"/>
-          <w:b/>
-          <w:bCs/>
-          <w:sz w:val="24"/>
-          <w:szCs w:val="24"/>
-          <w:highlight w:val="yellow"/>
-        </w:rPr>
-        <w:t>:</w:t>
-      </w:r>
-    </w:p>
-    <w:p>
-      <w:pPr>
-        <w:pStyle w:val="Prrafodelista"/>
-        <w:spacing w:after="0"/>
-        <w:jc w:val="both"/>
-        <w:rPr>
-          <w:rStyle w:val="Textoennegrita"/>
-          <w:rFonts w:ascii="Arial" w:hAnsi="Arial" w:cs="Arial"/>
-          <w:b w:val="0"/>
-          <w:bCs w:val="0"/>
-          <w:sz w:val="24"/>
-          <w:szCs w:val="24"/>
-        </w:rPr>
-      </w:pPr>
     </w:p>
     <w:p>
       <w:pPr>
@@ -2384,6 +2407,76 @@
     </w:p>
     <w:p>
       <w:pPr>
+        <w:pStyle w:val="Prrafodelista"/>
+        <w:spacing w:after="0"/>
+        <w:jc w:val="both"/>
+        <w:rPr>
+          <w:rFonts w:ascii="Arial" w:hAnsi="Arial" w:cs="Arial"/>
+          <w:sz w:val="24"/>
+          <w:szCs w:val="24"/>
+        </w:rPr>
+      </w:pPr>
+    </w:p>
+    <w:p>
+      <w:pPr>
+        <w:pStyle w:val="Prrafodelista"/>
+        <w:numPr>
+          <w:ilvl w:val="0"/>
+          <w:numId w:val="1"/>
+        </w:numPr>
+        <w:spacing w:after="0"/>
+        <w:jc w:val="both"/>
+        <w:rPr>
+          <w:rFonts w:ascii="Arial" w:hAnsi="Arial" w:cs="Arial"/>
+          <w:sz w:val="28"/>
+          <w:szCs w:val="28"/>
+        </w:rPr>
+      </w:pPr>
+      <w:r>
+        <w:rPr>
+          <w:rFonts w:ascii="Arial" w:hAnsi="Arial" w:cs="Arial"/>
+          <w:sz w:val="24"/>
+          <w:szCs w:val="24"/>
+        </w:rPr>
+        <w:t xml:space="preserve">Con </w:t>
+      </w:r>
+      <w:r>
+        <w:rPr>
+          <w:rStyle w:val="Textoennegrita"/>
+          <w:rFonts w:ascii="Arial" w:hAnsi="Arial" w:cs="Arial"/>
+          <w:sz w:val="24"/>
+          <w:szCs w:val="24"/>
+        </w:rPr>
+        <w:t>CloudFormation</w:t>
+      </w:r>
+      <w:r>
+        <w:rPr>
+          <w:rFonts w:ascii="Arial" w:hAnsi="Arial" w:cs="Arial"/>
+          <w:sz w:val="24"/>
+          <w:szCs w:val="24"/>
+        </w:rPr>
+        <w:t xml:space="preserve"> añadido en la fase de despliegue, se refuerza el soporte para </w:t>
+      </w:r>
+      <w:r>
+        <w:rPr>
+          <w:rStyle w:val="Textoennegrita"/>
+          <w:rFonts w:ascii="Arial" w:hAnsi="Arial" w:cs="Arial"/>
+          <w:sz w:val="24"/>
+          <w:szCs w:val="24"/>
+        </w:rPr>
+        <w:t>infraestructura como código</w:t>
+      </w:r>
+      <w:r>
+        <w:rPr>
+          <w:rFonts w:ascii="Arial" w:hAnsi="Arial" w:cs="Arial"/>
+          <w:sz w:val="24"/>
+          <w:szCs w:val="24"/>
+        </w:rPr>
+        <w:t>, permitiendo una gestión más estructurada y automatizada de los recursos en AWS.</w:t>
+      </w:r>
+    </w:p>
+    <w:p>
+      <w:pPr>
         <w:spacing w:after="0"/>
         <w:jc w:val="both"/>
         <w:rPr>
@@ -2413,56 +2506,42 @@
         <w:spacing w:after="0"/>
         <w:jc w:val="both"/>
         <w:rPr>
+          <w:rFonts w:ascii="Arial" w:hAnsi="Arial" w:cs="Arial"/>
+          <w:sz w:val="24"/>
+          <w:szCs w:val="24"/>
+        </w:rPr>
+      </w:pPr>
+      <w:r>
+        <w:rPr>
           <w:rStyle w:val="Textoennegrita"/>
           <w:rFonts w:ascii="Arial" w:hAnsi="Arial" w:cs="Arial"/>
           <w:sz w:val="24"/>
           <w:szCs w:val="24"/>
           <w:highlight w:val="yellow"/>
         </w:rPr>
-      </w:pPr>
-    </w:p>
-    <w:p>
-      <w:pPr>
-        <w:spacing w:after="0"/>
-        <w:jc w:val="both"/>
-        <w:rPr>
-          <w:rStyle w:val="Textoennegrita"/>
+        <w:lastRenderedPageBreak/>
+        <w:t>Cumplimiento</w:t>
+      </w:r>
+      <w:r>
+        <w:rPr>
           <w:rFonts w:ascii="Arial" w:hAnsi="Arial" w:cs="Arial"/>
           <w:sz w:val="24"/>
           <w:szCs w:val="24"/>
           <w:highlight w:val="yellow"/>
         </w:rPr>
-      </w:pPr>
-    </w:p>
-    <w:p>
-      <w:pPr>
-        <w:spacing w:after="0"/>
-        <w:jc w:val="both"/>
-        <w:rPr>
-          <w:rFonts w:ascii="Arial" w:hAnsi="Arial" w:cs="Arial"/>
-          <w:sz w:val="24"/>
-          <w:szCs w:val="24"/>
-        </w:rPr>
-      </w:pPr>
-      <w:r>
-        <w:rPr>
-          <w:rStyle w:val="Textoennegrita"/>
-          <w:rFonts w:ascii="Arial" w:hAnsi="Arial" w:cs="Arial"/>
-          <w:sz w:val="24"/>
-          <w:szCs w:val="24"/>
-          <w:highlight w:val="yellow"/>
-        </w:rPr>
-        <w:t>Cumplimiento</w:t>
-      </w:r>
-      <w:r>
-        <w:rPr>
-          <w:rFonts w:ascii="Arial" w:hAnsi="Arial" w:cs="Arial"/>
-          <w:sz w:val="24"/>
-          <w:szCs w:val="24"/>
-          <w:highlight w:val="yellow"/>
-        </w:rPr>
         <w:t>:</w:t>
       </w:r>
+    </w:p>
+    <w:p>
+      <w:pPr>
+        <w:spacing w:after="0"/>
+        <w:jc w:val="both"/>
+        <w:rPr>
+          <w:rFonts w:ascii="Arial" w:hAnsi="Arial" w:cs="Arial"/>
+          <w:sz w:val="24"/>
+          <w:szCs w:val="24"/>
+        </w:rPr>
+      </w:pPr>
     </w:p>
     <w:p>
       <w:pPr>

</xml_diff>